<commit_message>
Stronger Hotend Duct / Bug Fix
</commit_message>
<xml_diff>
--- a/Alpha Mammoth Toolhead/Mammoth Hotend Duct/Goliath/How to 3D-Print.docx
+++ b/Alpha Mammoth Toolhead/Mammoth Hotend Duct/Goliath/How to 3D-Print.docx
@@ -17,10 +17,10 @@
           <w:noProof/>
         </w:rPr>
         <w:drawing>
-          <wp:inline distT="0" distB="0" distL="0" distR="0" wp14:anchorId="67ADBBAC" wp14:editId="0F05A0B6">
-            <wp:extent cx="3365500" cy="4216400"/>
+          <wp:inline distT="0" distB="0" distL="0" distR="0" wp14:anchorId="0C22FEDE" wp14:editId="359854C1">
+            <wp:extent cx="5105400" cy="4241800"/>
             <wp:effectExtent l="0" t="0" r="0" b="0"/>
-            <wp:docPr id="707784419" name="Picture 1" descr="A picture containing design&#10;&#10;Description automatically generated with medium confidence"/>
+            <wp:docPr id="741496781" name="Picture 1" descr="A picture containing screenshot, design&#10;&#10;Description automatically generated"/>
             <wp:cNvGraphicFramePr>
               <a:graphicFrameLocks xmlns:a="http://schemas.openxmlformats.org/drawingml/2006/main" noChangeAspect="1"/>
             </wp:cNvGraphicFramePr>
@@ -28,7 +28,7 @@
               <a:graphicData uri="http://schemas.openxmlformats.org/drawingml/2006/picture">
                 <pic:pic xmlns:pic="http://schemas.openxmlformats.org/drawingml/2006/picture">
                   <pic:nvPicPr>
-                    <pic:cNvPr id="707784419" name="Picture 1" descr="A picture containing design&#10;&#10;Description automatically generated with medium confidence"/>
+                    <pic:cNvPr id="741496781" name="Picture 1" descr="A picture containing screenshot, design&#10;&#10;Description automatically generated"/>
                     <pic:cNvPicPr/>
                   </pic:nvPicPr>
                   <pic:blipFill>
@@ -40,7 +40,7 @@
                   <pic:spPr>
                     <a:xfrm>
                       <a:off x="0" y="0"/>
-                      <a:ext cx="3365500" cy="4216400"/>
+                      <a:ext cx="5105400" cy="4241800"/>
                     </a:xfrm>
                     <a:prstGeom prst="rect">
                       <a:avLst/>
@@ -269,13 +269,6 @@
           <w:lang w:val="en-US" w:eastAsia="en-GB"/>
         </w:rPr>
         <w:tab/>
-      </w:r>
-      <w:r>
-        <w:rPr>
-          <w:rFonts w:eastAsia="Times New Roman" w:cstheme="minorHAnsi"/>
-          <w:color w:val="050505"/>
-          <w:lang w:val="en-US" w:eastAsia="en-GB"/>
-        </w:rPr>
         <w:t>Layer height: 0.2mm</w:t>
       </w:r>
     </w:p>
@@ -334,13 +327,6 @@
           <w:lang w:val="en-US" w:eastAsia="en-GB"/>
         </w:rPr>
         <w:tab/>
-      </w:r>
-      <w:r>
-        <w:rPr>
-          <w:rFonts w:eastAsia="Times New Roman" w:cstheme="minorHAnsi"/>
-          <w:color w:val="050505"/>
-          <w:lang w:val="en-US" w:eastAsia="en-GB"/>
-        </w:rPr>
         <w:t>Perimeters: 4</w:t>
       </w:r>
     </w:p>
@@ -391,13 +377,6 @@
           <w:lang w:val="en-US" w:eastAsia="en-GB"/>
         </w:rPr>
         <w:tab/>
-      </w:r>
-      <w:r>
-        <w:rPr>
-          <w:rFonts w:eastAsia="Times New Roman" w:cstheme="minorHAnsi"/>
-          <w:color w:val="050505"/>
-          <w:lang w:val="en-US" w:eastAsia="en-GB"/>
-        </w:rPr>
         <w:t>Solid layers Top: 5</w:t>
       </w:r>
     </w:p>
@@ -415,62 +394,39 @@
           <w:color w:val="050505"/>
           <w:lang w:val="en-US" w:eastAsia="en-GB"/>
         </w:rPr>
-        <w:t xml:space="preserve">Solid layers </w:t>
-      </w:r>
-      <w:r>
-        <w:rPr>
-          <w:rFonts w:eastAsia="Times New Roman" w:cstheme="minorHAnsi"/>
-          <w:color w:val="050505"/>
-          <w:lang w:val="en-US" w:eastAsia="en-GB"/>
-        </w:rPr>
-        <w:t>Bottom</w:t>
-      </w:r>
-      <w:r>
-        <w:rPr>
-          <w:rFonts w:eastAsia="Times New Roman" w:cstheme="minorHAnsi"/>
-          <w:color w:val="050505"/>
-          <w:lang w:val="en-US" w:eastAsia="en-GB"/>
-        </w:rPr>
-        <w:t>: 5</w:t>
-      </w:r>
-      <w:r>
-        <w:rPr>
-          <w:rFonts w:eastAsia="Times New Roman" w:cstheme="minorHAnsi"/>
-          <w:color w:val="050505"/>
-          <w:lang w:val="en-US" w:eastAsia="en-GB"/>
-        </w:rPr>
-        <w:tab/>
-      </w:r>
-      <w:r>
-        <w:rPr>
-          <w:rFonts w:eastAsia="Times New Roman" w:cstheme="minorHAnsi"/>
-          <w:color w:val="050505"/>
-          <w:lang w:val="en-US" w:eastAsia="en-GB"/>
-        </w:rPr>
-        <w:tab/>
-      </w:r>
-      <w:r>
-        <w:rPr>
-          <w:rFonts w:eastAsia="Times New Roman" w:cstheme="minorHAnsi"/>
-          <w:color w:val="050505"/>
-          <w:lang w:val="en-US" w:eastAsia="en-GB"/>
-        </w:rPr>
-        <w:tab/>
-      </w:r>
-      <w:r>
-        <w:rPr>
-          <w:rFonts w:eastAsia="Times New Roman" w:cstheme="minorHAnsi"/>
-          <w:color w:val="050505"/>
-          <w:lang w:val="en-US" w:eastAsia="en-GB"/>
-        </w:rPr>
-        <w:tab/>
-      </w:r>
-      <w:r>
-        <w:rPr>
-          <w:rFonts w:eastAsia="Times New Roman" w:cstheme="minorHAnsi"/>
-          <w:color w:val="050505"/>
-          <w:lang w:val="en-US" w:eastAsia="en-GB"/>
-        </w:rPr>
+        <w:t>Solid layers Bottom: 5</w:t>
+      </w:r>
+      <w:r>
+        <w:rPr>
+          <w:rFonts w:eastAsia="Times New Roman" w:cstheme="minorHAnsi"/>
+          <w:color w:val="050505"/>
+          <w:lang w:val="en-US" w:eastAsia="en-GB"/>
+        </w:rPr>
+        <w:tab/>
+      </w:r>
+      <w:r>
+        <w:rPr>
+          <w:rFonts w:eastAsia="Times New Roman" w:cstheme="minorHAnsi"/>
+          <w:color w:val="050505"/>
+          <w:lang w:val="en-US" w:eastAsia="en-GB"/>
+        </w:rPr>
+        <w:tab/>
+      </w:r>
+      <w:r>
+        <w:rPr>
+          <w:rFonts w:eastAsia="Times New Roman" w:cstheme="minorHAnsi"/>
+          <w:color w:val="050505"/>
+          <w:lang w:val="en-US" w:eastAsia="en-GB"/>
+        </w:rPr>
+        <w:tab/>
+      </w:r>
+      <w:r>
+        <w:rPr>
+          <w:rFonts w:eastAsia="Times New Roman" w:cstheme="minorHAnsi"/>
+          <w:color w:val="050505"/>
+          <w:lang w:val="en-US" w:eastAsia="en-GB"/>
+        </w:rPr>
+        <w:tab/>
         <w:t>Solid layers Bottom: 5</w:t>
       </w:r>
     </w:p>
@@ -529,13 +485,6 @@
           <w:lang w:val="en-US" w:eastAsia="en-GB"/>
         </w:rPr>
         <w:tab/>
-      </w:r>
-      <w:r>
-        <w:rPr>
-          <w:rFonts w:eastAsia="Times New Roman" w:cstheme="minorHAnsi"/>
-          <w:color w:val="050505"/>
-          <w:lang w:val="en-US" w:eastAsia="en-GB"/>
-        </w:rPr>
         <w:t>Infill: 40%</w:t>
       </w:r>
     </w:p>
@@ -586,13 +535,6 @@
           <w:lang w:val="en-US" w:eastAsia="en-GB"/>
         </w:rPr>
         <w:tab/>
-      </w:r>
-      <w:r>
-        <w:rPr>
-          <w:rFonts w:eastAsia="Times New Roman" w:cstheme="minorHAnsi"/>
-          <w:color w:val="050505"/>
-          <w:lang w:val="en-US" w:eastAsia="en-GB"/>
-        </w:rPr>
         <w:t>Infill pattern: Grid</w:t>
       </w:r>
       <w:r>

</xml_diff>